<commit_message>
Added my(Jeong's) part to the team deliverable
</commit_message>
<xml_diff>
--- a/CS 271 Team Project Team Deliverable.docx
+++ b/CS 271 Team Project Team Deliverable.docx
@@ -163,11 +163,31 @@
           <w:sz w:val="24"/>
         </w:rPr>
       </w:pPr>
-      <w:r>
-        <w:rPr>
-          <w:sz w:val="24"/>
-        </w:rPr>
-        <w:t>Jeon:</w:t>
+      <w:proofErr w:type="spellStart"/>
+      <w:r>
+        <w:rPr>
+          <w:sz w:val="24"/>
+        </w:rPr>
+        <w:t>Jeon</w:t>
+      </w:r>
+      <w:r>
+        <w:rPr>
+          <w:sz w:val="24"/>
+        </w:rPr>
+        <w:t>g</w:t>
+      </w:r>
+      <w:proofErr w:type="spellEnd"/>
+      <w:r>
+        <w:rPr>
+          <w:sz w:val="24"/>
+        </w:rPr>
+        <w:t>:</w:t>
+      </w:r>
+      <w:r>
+        <w:rPr>
+          <w:sz w:val="24"/>
+        </w:rPr>
+        <w:t xml:space="preserve"> Assigning tasks to each team member was done without any conflicts within the team.</w:t>
       </w:r>
     </w:p>
     <w:p>
@@ -267,11 +287,31 @@
           <w:sz w:val="24"/>
         </w:rPr>
       </w:pPr>
-      <w:r>
-        <w:rPr>
-          <w:sz w:val="24"/>
-        </w:rPr>
-        <w:t>Jeon:</w:t>
+      <w:proofErr w:type="spellStart"/>
+      <w:r>
+        <w:rPr>
+          <w:sz w:val="24"/>
+        </w:rPr>
+        <w:t>Jeon</w:t>
+      </w:r>
+      <w:r>
+        <w:rPr>
+          <w:sz w:val="24"/>
+        </w:rPr>
+        <w:t>g</w:t>
+      </w:r>
+      <w:proofErr w:type="spellEnd"/>
+      <w:r>
+        <w:rPr>
+          <w:sz w:val="24"/>
+        </w:rPr>
+        <w:t>:</w:t>
+      </w:r>
+      <w:r>
+        <w:rPr>
+          <w:sz w:val="24"/>
+        </w:rPr>
+        <w:t xml:space="preserve"> Our understanding of Git was quite limited so I had difficulty pushing my local branch on Eclipse.  </w:t>
       </w:r>
     </w:p>
     <w:p>
@@ -344,19 +384,7 @@
         <w:rPr>
           <w:sz w:val="24"/>
         </w:rPr>
-        <w:t xml:space="preserve">Sprint </w:t>
-      </w:r>
-      <w:r>
-        <w:rPr>
-          <w:sz w:val="24"/>
-        </w:rPr>
-        <w:t>2</w:t>
-      </w:r>
-      <w:r>
-        <w:rPr>
-          <w:sz w:val="24"/>
-        </w:rPr>
-        <w:t>:</w:t>
+        <w:t>Sprint 2:</w:t>
       </w:r>
     </w:p>
     <w:p>
@@ -445,11 +473,37 @@
           <w:sz w:val="24"/>
         </w:rPr>
       </w:pPr>
-      <w:r>
-        <w:rPr>
-          <w:sz w:val="24"/>
-        </w:rPr>
-        <w:t>Jeon:</w:t>
+      <w:proofErr w:type="spellStart"/>
+      <w:r>
+        <w:rPr>
+          <w:sz w:val="24"/>
+        </w:rPr>
+        <w:t>Jeon</w:t>
+      </w:r>
+      <w:r>
+        <w:rPr>
+          <w:sz w:val="24"/>
+        </w:rPr>
+        <w:t>g</w:t>
+      </w:r>
+      <w:proofErr w:type="spellEnd"/>
+      <w:r>
+        <w:rPr>
+          <w:sz w:val="24"/>
+        </w:rPr>
+        <w:t>:</w:t>
+      </w:r>
+      <w:r>
+        <w:rPr>
+          <w:sz w:val="24"/>
+        </w:rPr>
+        <w:t xml:space="preserve"> </w:t>
+      </w:r>
+      <w:r>
+        <w:rPr>
+          <w:sz w:val="24"/>
+        </w:rPr>
+        <w:t>I would say our communication. We mostly communicated via text messages and that way we were able to make progress simultaneously.</w:t>
       </w:r>
     </w:p>
     <w:p>
@@ -529,11 +583,43 @@
           <w:sz w:val="24"/>
         </w:rPr>
       </w:pPr>
-      <w:r>
-        <w:rPr>
-          <w:sz w:val="24"/>
-        </w:rPr>
-        <w:t>Jeon:</w:t>
+      <w:proofErr w:type="spellStart"/>
+      <w:r>
+        <w:rPr>
+          <w:sz w:val="24"/>
+        </w:rPr>
+        <w:t>Jeon</w:t>
+      </w:r>
+      <w:r>
+        <w:rPr>
+          <w:sz w:val="24"/>
+        </w:rPr>
+        <w:t>g</w:t>
+      </w:r>
+      <w:proofErr w:type="spellEnd"/>
+      <w:r>
+        <w:rPr>
+          <w:sz w:val="24"/>
+        </w:rPr>
+        <w:t>:</w:t>
+      </w:r>
+      <w:r>
+        <w:rPr>
+          <w:sz w:val="24"/>
+        </w:rPr>
+        <w:t xml:space="preserve"> Our time management. </w:t>
+      </w:r>
+      <w:r>
+        <w:rPr>
+          <w:sz w:val="24"/>
+        </w:rPr>
+        <w:t>I think we could have completed our project a bit sooner.</w:t>
+      </w:r>
+      <w:r>
+        <w:rPr>
+          <w:sz w:val="24"/>
+        </w:rPr>
+        <w:t xml:space="preserve"> </w:t>
       </w:r>
     </w:p>
     <w:p>
@@ -583,8 +669,6 @@
         </w:rPr>
         <w:t>????</w:t>
       </w:r>
-      <w:bookmarkStart w:id="0" w:name="_GoBack"/>
-      <w:bookmarkEnd w:id="0"/>
     </w:p>
     <w:p>
       <w:pPr>
@@ -782,14 +866,14 @@
       </w:rPr>
       <w:t xml:space="preserve">Team </w:t>
     </w:r>
-    <w:bookmarkStart w:id="1" w:name="_Hlk12483752"/>
+    <w:bookmarkStart w:id="0" w:name="_Hlk12483752"/>
     <w:r>
       <w:rPr>
         <w:b/>
       </w:rPr>
       <w:t>Deliverables</w:t>
     </w:r>
-    <w:bookmarkEnd w:id="1"/>
+    <w:bookmarkEnd w:id="0"/>
   </w:p>
 </w:hdr>
 </file>
@@ -1024,7 +1108,7 @@
       </w:pPr>
     </w:pPrDefault>
   </w:docDefaults>
-  <w:latentStyles w:defLockedState="0" w:defUIPriority="99" w:defSemiHidden="0" w:defUnhideWhenUsed="0" w:defQFormat="0" w:count="376">
+  <w:latentStyles w:defLockedState="0" w:defUIPriority="99" w:defSemiHidden="0" w:defUnhideWhenUsed="0" w:defQFormat="0" w:count="375">
     <w:lsdException w:name="Normal" w:uiPriority="0" w:qFormat="1"/>
     <w:lsdException w:name="heading 1" w:uiPriority="9" w:qFormat="1"/>
     <w:lsdException w:name="heading 2" w:semiHidden="1" w:uiPriority="9" w:unhideWhenUsed="1" w:qFormat="1"/>
@@ -1130,6 +1214,7 @@
     <w:lsdException w:name="HTML Sample" w:semiHidden="1" w:unhideWhenUsed="1"/>
     <w:lsdException w:name="HTML Typewriter" w:semiHidden="1" w:unhideWhenUsed="1"/>
     <w:lsdException w:name="HTML Variable" w:semiHidden="1" w:unhideWhenUsed="1"/>
+    <w:lsdException w:name="Normal Table" w:semiHidden="1" w:unhideWhenUsed="1"/>
     <w:lsdException w:name="annotation subject" w:semiHidden="1" w:unhideWhenUsed="1"/>
     <w:lsdException w:name="No List" w:semiHidden="1" w:unhideWhenUsed="1"/>
     <w:lsdException w:name="Outline List 1" w:semiHidden="1" w:unhideWhenUsed="1"/>
@@ -1176,8 +1261,10 @@
     <w:lsdException w:name="Table Subtle 2" w:semiHidden="1" w:unhideWhenUsed="1"/>
     <w:lsdException w:name="Table Web 1" w:semiHidden="1" w:unhideWhenUsed="1"/>
     <w:lsdException w:name="Table Web 2" w:semiHidden="1" w:unhideWhenUsed="1"/>
+    <w:lsdException w:name="Table Web 3" w:semiHidden="1" w:unhideWhenUsed="1"/>
     <w:lsdException w:name="Balloon Text" w:semiHidden="1" w:unhideWhenUsed="1"/>
     <w:lsdException w:name="Table Grid" w:uiPriority="39"/>
+    <w:lsdException w:name="Table Theme" w:semiHidden="1" w:unhideWhenUsed="1"/>
     <w:lsdException w:name="Placeholder Text" w:semiHidden="1"/>
     <w:lsdException w:name="No Spacing" w:uiPriority="1" w:qFormat="1"/>
     <w:lsdException w:name="Light Shading" w:uiPriority="60"/>
@@ -1397,7 +1484,6 @@
     <w:lsdException w:name="Smart Hyperlink" w:semiHidden="1" w:unhideWhenUsed="1"/>
     <w:lsdException w:name="Hashtag" w:semiHidden="1" w:unhideWhenUsed="1"/>
     <w:lsdException w:name="Unresolved Mention" w:semiHidden="1" w:unhideWhenUsed="1"/>
-    <w:lsdException w:name="Smart Link" w:semiHidden="1" w:unhideWhenUsed="1"/>
   </w:latentStyles>
   <w:style w:type="paragraph" w:default="1" w:styleId="Normal">
     <w:name w:val="Normal"/>

</xml_diff>

<commit_message>
Added Akira's input on the team deliverable.
</commit_message>
<xml_diff>
--- a/CS 271 Team Project Team Deliverable.docx
+++ b/CS 271 Team Project Team Deliverable.docx
@@ -204,6 +204,60 @@
         </w:rPr>
         <w:t>Akira:</w:t>
       </w:r>
+      <w:r>
+        <w:rPr>
+          <w:sz w:val="24"/>
+        </w:rPr>
+        <w:t xml:space="preserve"> </w:t>
+      </w:r>
+      <w:r>
+        <w:rPr>
+          <w:sz w:val="24"/>
+        </w:rPr>
+        <w:t>W</w:t>
+      </w:r>
+      <w:r>
+        <w:rPr>
+          <w:sz w:val="24"/>
+        </w:rPr>
+        <w:t xml:space="preserve">e </w:t>
+      </w:r>
+      <w:r>
+        <w:rPr>
+          <w:sz w:val="24"/>
+        </w:rPr>
+        <w:t xml:space="preserve">did well on planning </w:t>
+      </w:r>
+      <w:r>
+        <w:rPr>
+          <w:sz w:val="24"/>
+        </w:rPr>
+        <w:t xml:space="preserve">the backlogs and </w:t>
+      </w:r>
+      <w:r>
+        <w:rPr>
+          <w:sz w:val="24"/>
+        </w:rPr>
+        <w:t>the first sprint</w:t>
+      </w:r>
+      <w:r>
+        <w:rPr>
+          <w:sz w:val="24"/>
+        </w:rPr>
+        <w:t xml:space="preserve"> and this </w:t>
+      </w:r>
+      <w:r>
+        <w:rPr>
+          <w:sz w:val="24"/>
+        </w:rPr>
+        <w:t>was our first hands-on practice on working according to Scrum</w:t>
+      </w:r>
+      <w:r>
+        <w:rPr>
+          <w:sz w:val="24"/>
+        </w:rPr>
+        <w:t>.</w:t>
+      </w:r>
     </w:p>
     <w:p>
       <w:pPr>
@@ -249,14 +303,12 @@
         </w:rPr>
         <w:t xml:space="preserve">availability could have been better to complete my user stories in </w:t>
       </w:r>
-      <w:proofErr w:type="gramStart"/>
-      <w:r>
-        <w:rPr>
-          <w:sz w:val="24"/>
-        </w:rPr>
-        <w:t>an</w:t>
-      </w:r>
-      <w:proofErr w:type="gramEnd"/>
+      <w:r>
+        <w:rPr>
+          <w:sz w:val="24"/>
+        </w:rPr>
+        <w:t>a</w:t>
+      </w:r>
       <w:r>
         <w:rPr>
           <w:sz w:val="24"/>
@@ -278,6 +330,12 @@
         </w:rPr>
         <w:t>Samuel:</w:t>
       </w:r>
+      <w:r>
+        <w:rPr>
+          <w:sz w:val="24"/>
+        </w:rPr>
+        <w:t xml:space="preserve"> </w:t>
+      </w:r>
     </w:p>
     <w:p>
       <w:pPr>
@@ -327,6 +385,78 @@
           <w:sz w:val="24"/>
         </w:rPr>
         <w:t>Akira:</w:t>
+      </w:r>
+      <w:r>
+        <w:rPr>
+          <w:sz w:val="24"/>
+        </w:rPr>
+        <w:t xml:space="preserve"> I didn’t finish </w:t>
+      </w:r>
+      <w:r>
+        <w:rPr>
+          <w:sz w:val="24"/>
+        </w:rPr>
+        <w:t xml:space="preserve">all </w:t>
+      </w:r>
+      <w:r>
+        <w:rPr>
+          <w:sz w:val="24"/>
+        </w:rPr>
+        <w:t>my task</w:t>
+      </w:r>
+      <w:r>
+        <w:rPr>
+          <w:sz w:val="24"/>
+        </w:rPr>
+        <w:t>s</w:t>
+      </w:r>
+      <w:r>
+        <w:rPr>
+          <w:sz w:val="24"/>
+        </w:rPr>
+        <w:t xml:space="preserve"> for sprint 1 before </w:t>
+      </w:r>
+      <w:r>
+        <w:rPr>
+          <w:sz w:val="24"/>
+        </w:rPr>
+        <w:t>the</w:t>
+      </w:r>
+      <w:r>
+        <w:rPr>
+          <w:sz w:val="24"/>
+        </w:rPr>
+        <w:t xml:space="preserve"> sprint review, but I quickly </w:t>
+      </w:r>
+      <w:r>
+        <w:rPr>
+          <w:sz w:val="24"/>
+        </w:rPr>
+        <w:t>finished the</w:t>
+      </w:r>
+      <w:r>
+        <w:rPr>
+          <w:sz w:val="24"/>
+        </w:rPr>
+        <w:t xml:space="preserve">m </w:t>
+      </w:r>
+      <w:r>
+        <w:rPr>
+          <w:sz w:val="24"/>
+        </w:rPr>
+        <w:t xml:space="preserve">afterwards </w:t>
+      </w:r>
+      <w:r>
+        <w:rPr>
+          <w:sz w:val="24"/>
+        </w:rPr>
+        <w:t>and got back on track</w:t>
+      </w:r>
+      <w:r>
+        <w:rPr>
+          <w:sz w:val="24"/>
+        </w:rPr>
+        <w:t>.</w:t>
       </w:r>
     </w:p>
     <w:p>
@@ -464,6 +594,12 @@
         </w:rPr>
         <w:t>Samuel:</w:t>
       </w:r>
+      <w:r>
+        <w:rPr>
+          <w:sz w:val="24"/>
+        </w:rPr>
+        <w:t xml:space="preserve"> </w:t>
+      </w:r>
     </w:p>
     <w:p>
       <w:pPr>
@@ -519,6 +655,30 @@
           <w:sz w:val="24"/>
         </w:rPr>
         <w:t>Akira:</w:t>
+      </w:r>
+      <w:r>
+        <w:rPr>
+          <w:sz w:val="24"/>
+        </w:rPr>
+        <w:t xml:space="preserve"> </w:t>
+      </w:r>
+      <w:r>
+        <w:rPr>
+          <w:sz w:val="24"/>
+        </w:rPr>
+        <w:t>Everyone did their part and</w:t>
+      </w:r>
+      <w:r>
+        <w:rPr>
+          <w:sz w:val="24"/>
+        </w:rPr>
+        <w:t xml:space="preserve"> we </w:t>
+      </w:r>
+      <w:r>
+        <w:rPr>
+          <w:sz w:val="24"/>
+        </w:rPr>
+        <w:t>made tremendous progress on adding more operations and refining the calculator’s innerworkings.</w:t>
       </w:r>
     </w:p>
     <w:p>
@@ -572,6 +732,7 @@
         <w:rPr>
           <w:sz w:val="24"/>
         </w:rPr>
+        <w:lastRenderedPageBreak/>
         <w:t>Samuel:</w:t>
       </w:r>
     </w:p>
@@ -607,13 +768,22 @@
         <w:rPr>
           <w:sz w:val="24"/>
         </w:rPr>
-        <w:t xml:space="preserve"> Our time management. </w:t>
-      </w:r>
-      <w:r>
-        <w:rPr>
-          <w:sz w:val="24"/>
-        </w:rPr>
-        <w:t>I think we could have completed our project a bit sooner.</w:t>
+        <w:t xml:space="preserve"> Our time management. I think we could have completed our project a bit sooner. </w:t>
+      </w:r>
+    </w:p>
+    <w:p>
+      <w:pPr>
+        <w:pStyle w:val="ListParagraph"/>
+        <w:ind w:firstLine="720"/>
+        <w:rPr>
+          <w:sz w:val="24"/>
+        </w:rPr>
+      </w:pPr>
+      <w:r>
+        <w:rPr>
+          <w:sz w:val="24"/>
+        </w:rPr>
+        <w:t>Akira:</w:t>
       </w:r>
       <w:r>
         <w:rPr>
@@ -621,20 +791,25 @@
         </w:rPr>
         <w:t xml:space="preserve"> </w:t>
       </w:r>
-    </w:p>
-    <w:p>
-      <w:pPr>
-        <w:pStyle w:val="ListParagraph"/>
-        <w:ind w:firstLine="720"/>
-        <w:rPr>
-          <w:sz w:val="24"/>
-        </w:rPr>
-      </w:pPr>
-      <w:r>
-        <w:rPr>
-          <w:sz w:val="24"/>
-        </w:rPr>
-        <w:t>Akira:</w:t>
+      <w:r>
+        <w:rPr>
+          <w:sz w:val="24"/>
+        </w:rPr>
+        <w:t xml:space="preserve">I was having some problems with Git and I had no idea why. </w:t>
+      </w:r>
+      <w:r>
+        <w:rPr>
+          <w:sz w:val="24"/>
+          <w:szCs w:val="24"/>
+        </w:rPr>
+        <w:t>For some reason, Git merged some of my branches to and from the repository when I was actually trying to merge them locally on my hard drive</w:t>
+      </w:r>
+      <w:r>
+        <w:rPr>
+          <w:sz w:val="24"/>
+          <w:szCs w:val="24"/>
+        </w:rPr>
+        <w:t>.</w:t>
       </w:r>
     </w:p>
     <w:p>
@@ -667,7 +842,7 @@
         <w:rPr>
           <w:sz w:val="24"/>
         </w:rPr>
-        <w:t>????</w:t>
+        <w:t>Bug fixes, final touches, creating a finished product</w:t>
       </w:r>
     </w:p>
     <w:p>
@@ -695,6 +870,185 @@
         <w:t>What was your team’s velocity for each sprint?</w:t>
       </w:r>
     </w:p>
+    <w:tbl>
+      <w:tblPr>
+        <w:tblStyle w:val="TableGrid"/>
+        <w:tblW w:w="0" w:type="auto"/>
+        <w:tblLook w:val="04A0" w:firstRow="1" w:lastRow="0" w:firstColumn="1" w:lastColumn="0" w:noHBand="0" w:noVBand="1"/>
+      </w:tblPr>
+      <w:tblGrid>
+        <w:gridCol w:w="3268"/>
+        <w:gridCol w:w="1690"/>
+      </w:tblGrid>
+      <w:tr>
+        <w:tc>
+          <w:tcPr>
+            <w:tcW w:w="0" w:type="auto"/>
+          </w:tcPr>
+          <w:p>
+            <w:pPr>
+              <w:rPr>
+                <w:bCs/>
+                <w:sz w:val="24"/>
+                <w:szCs w:val="24"/>
+              </w:rPr>
+            </w:pPr>
+            <w:r>
+              <w:rPr>
+                <w:bCs/>
+                <w:sz w:val="24"/>
+                <w:szCs w:val="24"/>
+              </w:rPr>
+              <w:t>Team’s Velocity During Sprint 1</w:t>
+            </w:r>
+          </w:p>
+        </w:tc>
+        <w:tc>
+          <w:tcPr>
+            <w:tcW w:w="0" w:type="auto"/>
+          </w:tcPr>
+          <w:p>
+            <w:pPr>
+              <w:rPr>
+                <w:bCs/>
+                <w:sz w:val="24"/>
+                <w:szCs w:val="24"/>
+              </w:rPr>
+            </w:pPr>
+            <w:r>
+              <w:rPr>
+                <w:bCs/>
+                <w:sz w:val="24"/>
+                <w:szCs w:val="24"/>
+              </w:rPr>
+              <w:t xml:space="preserve"># </w:t>
+            </w:r>
+            <w:proofErr w:type="spellStart"/>
+            <w:r>
+              <w:rPr>
+                <w:bCs/>
+                <w:sz w:val="24"/>
+                <w:szCs w:val="24"/>
+              </w:rPr>
+              <w:t>areisntoiaren</w:t>
+            </w:r>
+            <w:proofErr w:type="spellEnd"/>
+          </w:p>
+        </w:tc>
+      </w:tr>
+      <w:tr>
+        <w:tc>
+          <w:tcPr>
+            <w:tcW w:w="0" w:type="auto"/>
+          </w:tcPr>
+          <w:p>
+            <w:pPr>
+              <w:rPr>
+                <w:bCs/>
+                <w:sz w:val="24"/>
+                <w:szCs w:val="24"/>
+              </w:rPr>
+            </w:pPr>
+            <w:r>
+              <w:rPr>
+                <w:bCs/>
+                <w:sz w:val="24"/>
+                <w:szCs w:val="24"/>
+              </w:rPr>
+              <w:t>Team’s Velocity During Sprint 2</w:t>
+            </w:r>
+          </w:p>
+        </w:tc>
+        <w:tc>
+          <w:tcPr>
+            <w:tcW w:w="0" w:type="auto"/>
+          </w:tcPr>
+          <w:p>
+            <w:pPr>
+              <w:rPr>
+                <w:bCs/>
+                <w:sz w:val="24"/>
+                <w:szCs w:val="24"/>
+              </w:rPr>
+            </w:pPr>
+            <w:r>
+              <w:rPr>
+                <w:bCs/>
+                <w:sz w:val="24"/>
+                <w:szCs w:val="24"/>
+              </w:rPr>
+              <w:t xml:space="preserve"># </w:t>
+            </w:r>
+            <w:proofErr w:type="spellStart"/>
+            <w:r>
+              <w:rPr>
+                <w:bCs/>
+                <w:sz w:val="24"/>
+                <w:szCs w:val="24"/>
+              </w:rPr>
+              <w:t>areisntoiaren</w:t>
+            </w:r>
+            <w:proofErr w:type="spellEnd"/>
+          </w:p>
+        </w:tc>
+      </w:tr>
+      <w:tr>
+        <w:tc>
+          <w:tcPr>
+            <w:tcW w:w="0" w:type="auto"/>
+          </w:tcPr>
+          <w:p>
+            <w:pPr>
+              <w:rPr>
+                <w:bCs/>
+                <w:sz w:val="24"/>
+                <w:szCs w:val="24"/>
+              </w:rPr>
+            </w:pPr>
+            <w:r>
+              <w:rPr>
+                <w:bCs/>
+                <w:sz w:val="24"/>
+                <w:szCs w:val="24"/>
+              </w:rPr>
+              <w:t>Team’s Velocity During Sprint 3</w:t>
+            </w:r>
+          </w:p>
+        </w:tc>
+        <w:tc>
+          <w:tcPr>
+            <w:tcW w:w="0" w:type="auto"/>
+          </w:tcPr>
+          <w:p>
+            <w:pPr>
+              <w:rPr>
+                <w:bCs/>
+                <w:sz w:val="24"/>
+                <w:szCs w:val="24"/>
+              </w:rPr>
+            </w:pPr>
+            <w:r>
+              <w:rPr>
+                <w:bCs/>
+                <w:sz w:val="24"/>
+                <w:szCs w:val="24"/>
+              </w:rPr>
+              <w:t xml:space="preserve"># </w:t>
+            </w:r>
+            <w:proofErr w:type="spellStart"/>
+            <w:r>
+              <w:rPr>
+                <w:bCs/>
+                <w:sz w:val="24"/>
+                <w:szCs w:val="24"/>
+              </w:rPr>
+              <w:t>areisntoiaren</w:t>
+            </w:r>
+            <w:proofErr w:type="spellEnd"/>
+          </w:p>
+        </w:tc>
+      </w:tr>
+    </w:tbl>
     <w:p>
       <w:pPr>
         <w:rPr>
@@ -705,16 +1059,44 @@
     <w:p>
       <w:pPr>
         <w:rPr>
-          <w:b/>
-        </w:rPr>
-      </w:pPr>
-    </w:p>
-    <w:p>
-      <w:pPr>
-        <w:rPr>
-          <w:b/>
-        </w:rPr>
-      </w:pPr>
+          <w:bCs/>
+        </w:rPr>
+      </w:pPr>
+      <w:r>
+        <w:t>IMPORTANT</w:t>
+      </w:r>
+      <w:r>
+        <w:rPr>
+          <w:bCs/>
+        </w:rPr>
+        <w:t xml:space="preserve">: </w:t>
+      </w:r>
+      <w:proofErr w:type="spellStart"/>
+      <w:r>
+        <w:rPr>
+          <w:bCs/>
+        </w:rPr>
+        <w:t>Zenhub</w:t>
+      </w:r>
+      <w:proofErr w:type="spellEnd"/>
+      <w:r>
+        <w:rPr>
+          <w:bCs/>
+        </w:rPr>
+        <w:t xml:space="preserve"> could probably calculate our velocity for each sprint, but it can’t right now because it says that we haven’t completed any issues and doesn’t know when each of them </w:t>
+      </w:r>
+      <w:r>
+        <w:rPr>
+          <w:bCs/>
+        </w:rPr>
+        <w:t>was</w:t>
+      </w:r>
+      <w:r>
+        <w:rPr>
+          <w:bCs/>
+        </w:rPr>
+        <w:t xml:space="preserve"> completed.</w:t>
+      </w:r>
     </w:p>
     <w:p>
       <w:pPr>
@@ -739,7 +1121,12 @@
       </w:r>
       <w:proofErr w:type="spellStart"/>
       <w:r>
-        <w:t>ZenHub</w:t>
+        <w:t>Z</w:t>
+      </w:r>
+      <w:bookmarkStart w:id="0" w:name="_GoBack"/>
+      <w:bookmarkEnd w:id="0"/>
+      <w:r>
+        <w:t>enHub</w:t>
       </w:r>
       <w:proofErr w:type="spellEnd"/>
       <w:r>
@@ -752,7 +1139,22 @@
         <w:t>)</w:t>
       </w:r>
     </w:p>
-    <w:p/>
+    <w:p>
+      <w:r>
+        <w:t xml:space="preserve">IMPORTANT: How are we going to display our velocity and burn chart in the team project deliverable? </w:t>
+      </w:r>
+      <w:proofErr w:type="spellStart"/>
+      <w:r>
+        <w:t>Zenhub</w:t>
+      </w:r>
+      <w:proofErr w:type="spellEnd"/>
+      <w:r>
+        <w:t xml:space="preserve"> says that we haven't completed any issues, so it can't calculate this.</w:t>
+      </w:r>
+      <w:r>
+        <w:t xml:space="preserve"> –Akira</w:t>
+      </w:r>
+    </w:p>
     <w:sectPr>
       <w:headerReference w:type="default" r:id="rId7"/>
       <w:pgSz w:w="12240" w:h="15840"/>
@@ -821,28 +1223,26 @@
       <w:pStyle w:val="Header"/>
       <w:jc w:val="right"/>
     </w:pPr>
-    <w:r>
-      <w:t xml:space="preserve">Kyle Epperson, Samuel </w:t>
-    </w:r>
-    <w:r>
-      <w:t xml:space="preserve">Lieberman, </w:t>
-    </w:r>
     <w:proofErr w:type="spellStart"/>
     <w:r>
       <w:t>Jeong</w:t>
     </w:r>
     <w:proofErr w:type="spellEnd"/>
     <w:r>
-      <w:t>-Hyun Boo,</w:t>
+      <w:t>-Hyun Bo</w:t>
     </w:r>
     <w:r>
-      <w:t xml:space="preserve"> Akira </w:t>
+      <w:t>o,</w:t>
     </w:r>
-    <w:proofErr w:type="spellStart"/>
     <w:r>
-      <w:t>Enderle</w:t>
+      <w:t xml:space="preserve"> Akira Enderle, </w:t>
     </w:r>
-    <w:proofErr w:type="spellEnd"/>
+    <w:r>
+      <w:t xml:space="preserve">Kyle Epperson, Samuel </w:t>
+    </w:r>
+    <w:r>
+      <w:t>Lieberman</w:t>
+    </w:r>
   </w:p>
   <w:p>
     <w:pPr>
@@ -866,14 +1266,14 @@
       </w:rPr>
       <w:t xml:space="preserve">Team </w:t>
     </w:r>
-    <w:bookmarkStart w:id="0" w:name="_Hlk12483752"/>
+    <w:bookmarkStart w:id="1" w:name="_Hlk12483752"/>
     <w:r>
       <w:rPr>
         <w:b/>
       </w:rPr>
       <w:t>Deliverables</w:t>
     </w:r>
-    <w:bookmarkEnd w:id="0"/>
+    <w:bookmarkEnd w:id="1"/>
   </w:p>
 </w:hdr>
 </file>
@@ -1108,7 +1508,7 @@
       </w:pPr>
     </w:pPrDefault>
   </w:docDefaults>
-  <w:latentStyles w:defLockedState="0" w:defUIPriority="99" w:defSemiHidden="0" w:defUnhideWhenUsed="0" w:defQFormat="0" w:count="375">
+  <w:latentStyles w:defLockedState="0" w:defUIPriority="99" w:defSemiHidden="0" w:defUnhideWhenUsed="0" w:defQFormat="0" w:count="376">
     <w:lsdException w:name="Normal" w:uiPriority="0" w:qFormat="1"/>
     <w:lsdException w:name="heading 1" w:uiPriority="9" w:qFormat="1"/>
     <w:lsdException w:name="heading 2" w:semiHidden="1" w:uiPriority="9" w:unhideWhenUsed="1" w:qFormat="1"/>
@@ -1214,7 +1614,6 @@
     <w:lsdException w:name="HTML Sample" w:semiHidden="1" w:unhideWhenUsed="1"/>
     <w:lsdException w:name="HTML Typewriter" w:semiHidden="1" w:unhideWhenUsed="1"/>
     <w:lsdException w:name="HTML Variable" w:semiHidden="1" w:unhideWhenUsed="1"/>
-    <w:lsdException w:name="Normal Table" w:semiHidden="1" w:unhideWhenUsed="1"/>
     <w:lsdException w:name="annotation subject" w:semiHidden="1" w:unhideWhenUsed="1"/>
     <w:lsdException w:name="No List" w:semiHidden="1" w:unhideWhenUsed="1"/>
     <w:lsdException w:name="Outline List 1" w:semiHidden="1" w:unhideWhenUsed="1"/>
@@ -1261,10 +1660,8 @@
     <w:lsdException w:name="Table Subtle 2" w:semiHidden="1" w:unhideWhenUsed="1"/>
     <w:lsdException w:name="Table Web 1" w:semiHidden="1" w:unhideWhenUsed="1"/>
     <w:lsdException w:name="Table Web 2" w:semiHidden="1" w:unhideWhenUsed="1"/>
-    <w:lsdException w:name="Table Web 3" w:semiHidden="1" w:unhideWhenUsed="1"/>
     <w:lsdException w:name="Balloon Text" w:semiHidden="1" w:unhideWhenUsed="1"/>
     <w:lsdException w:name="Table Grid" w:uiPriority="39"/>
-    <w:lsdException w:name="Table Theme" w:semiHidden="1" w:unhideWhenUsed="1"/>
     <w:lsdException w:name="Placeholder Text" w:semiHidden="1"/>
     <w:lsdException w:name="No Spacing" w:uiPriority="1" w:qFormat="1"/>
     <w:lsdException w:name="Light Shading" w:uiPriority="60"/>
@@ -1484,6 +1881,7 @@
     <w:lsdException w:name="Smart Hyperlink" w:semiHidden="1" w:unhideWhenUsed="1"/>
     <w:lsdException w:name="Hashtag" w:semiHidden="1" w:unhideWhenUsed="1"/>
     <w:lsdException w:name="Unresolved Mention" w:semiHidden="1" w:unhideWhenUsed="1"/>
+    <w:lsdException w:name="Smart Link" w:semiHidden="1" w:unhideWhenUsed="1"/>
   </w:latentStyles>
   <w:style w:type="paragraph" w:default="1" w:styleId="Normal">
     <w:name w:val="Normal"/>
@@ -1493,7 +1891,6 @@
   <w:style w:type="character" w:default="1" w:styleId="DefaultParagraphFont">
     <w:name w:val="Default Paragraph Font"/>
     <w:uiPriority w:val="1"/>
-    <w:semiHidden/>
     <w:unhideWhenUsed/>
   </w:style>
   <w:style w:type="table" w:default="1" w:styleId="TableNormal">

</xml_diff>

<commit_message>
Updated Sprint 3 Velocity Statistics
</commit_message>
<xml_diff>
--- a/CS 271 Team Project Team Deliverable.docx
+++ b/CS 271 Team Project Team Deliverable.docx
@@ -2,7 +2,982 @@
 <file path=word/document.xml><?xml version="1.0" encoding="utf-8"?>
 <w:document xmlns:wpc="http://schemas.microsoft.com/office/word/2010/wordprocessingCanvas" xmlns:cx="http://schemas.microsoft.com/office/drawing/2014/chartex" xmlns:cx1="http://schemas.microsoft.com/office/drawing/2015/9/8/chartex" xmlns:cx2="http://schemas.microsoft.com/office/drawing/2015/10/21/chartex" xmlns:cx3="http://schemas.microsoft.com/office/drawing/2016/5/9/chartex" xmlns:cx4="http://schemas.microsoft.com/office/drawing/2016/5/10/chartex" xmlns:cx5="http://schemas.microsoft.com/office/drawing/2016/5/11/chartex" xmlns:cx6="http://schemas.microsoft.com/office/drawing/2016/5/12/chartex" xmlns:cx7="http://schemas.microsoft.com/office/drawing/2016/5/13/chartex" xmlns:cx8="http://schemas.microsoft.com/office/drawing/2016/5/14/chartex" xmlns:mc="http://schemas.openxmlformats.org/markup-compatibility/2006" xmlns:aink="http://schemas.microsoft.com/office/drawing/2016/ink" xmlns:am3d="http://schemas.microsoft.com/office/drawing/2017/model3d" xmlns:o="urn:schemas-microsoft-com:office:office" xmlns:r="http://schemas.openxmlformats.org/officeDocument/2006/relationships" xmlns:m="http://schemas.openxmlformats.org/officeDocument/2006/math" xmlns:v="urn:schemas-microsoft-com:vml" xmlns:wp14="http://schemas.microsoft.com/office/word/2010/wordprocessingDrawing" xmlns:wp="http://schemas.openxmlformats.org/drawingml/2006/wordprocessingDrawing" xmlns:w10="urn:schemas-microsoft-com:office:word" xmlns:w="http://schemas.openxmlformats.org/wordprocessingml/2006/main" xmlns:w14="http://schemas.microsoft.com/office/word/2010/wordml" xmlns:w15="http://schemas.microsoft.com/office/word/2012/wordml" xmlns:w16cid="http://schemas.microsoft.com/office/word/2016/wordml/cid" xmlns:w16se="http://schemas.microsoft.com/office/word/2015/wordml/symex" xmlns:wpg="http://schemas.microsoft.com/office/word/2010/wordprocessingGroup" xmlns:wpi="http://schemas.microsoft.com/office/word/2010/wordprocessingInk" xmlns:wne="http://schemas.microsoft.com/office/word/2006/wordml" xmlns:wps="http://schemas.microsoft.com/office/word/2010/wordprocessingShape" mc:Ignorable="w14 w15 w16se w16cid wp14">
   <w:body>
-    <w:p/>
+    <w:p>
+      <w:pPr>
+        <w:rPr>
+          <w:b/>
+          <w:bCs/>
+          <w:sz w:val="24"/>
+        </w:rPr>
+      </w:pPr>
+      <w:r>
+        <w:rPr>
+          <w:b/>
+          <w:bCs/>
+          <w:sz w:val="24"/>
+        </w:rPr>
+        <w:t>Sprint 1:</w:t>
+      </w:r>
+    </w:p>
+    <w:p>
+      <w:pPr>
+        <w:pStyle w:val="ListParagraph"/>
+        <w:numPr>
+          <w:ilvl w:val="0"/>
+          <w:numId w:val="1"/>
+        </w:numPr>
+        <w:rPr>
+          <w:b/>
+          <w:bCs/>
+          <w:sz w:val="24"/>
+        </w:rPr>
+      </w:pPr>
+      <w:r>
+        <w:rPr>
+          <w:b/>
+          <w:bCs/>
+          <w:sz w:val="24"/>
+        </w:rPr>
+        <w:t>What went well?</w:t>
+      </w:r>
+    </w:p>
+    <w:p>
+      <w:pPr>
+        <w:pStyle w:val="ListParagraph"/>
+        <w:ind w:left="1440"/>
+        <w:rPr>
+          <w:sz w:val="24"/>
+        </w:rPr>
+      </w:pPr>
+      <w:r>
+        <w:rPr>
+          <w:b/>
+          <w:bCs/>
+          <w:sz w:val="24"/>
+        </w:rPr>
+        <w:t>Kyle</w:t>
+      </w:r>
+      <w:r>
+        <w:rPr>
+          <w:sz w:val="24"/>
+        </w:rPr>
+        <w:t xml:space="preserve">: </w:t>
+      </w:r>
+      <w:r>
+        <w:rPr>
+          <w:sz w:val="24"/>
+        </w:rPr>
+        <w:t>Working with team to setup git on</w:t>
+      </w:r>
+      <w:r>
+        <w:rPr>
+          <w:sz w:val="24"/>
+        </w:rPr>
+        <w:t xml:space="preserve"> eclipse</w:t>
+      </w:r>
+      <w:r>
+        <w:rPr>
+          <w:sz w:val="24"/>
+        </w:rPr>
+        <w:t xml:space="preserve"> and determine how the classes with interact with each other for my section.</w:t>
+      </w:r>
+    </w:p>
+    <w:p>
+      <w:pPr>
+        <w:pStyle w:val="ListParagraph"/>
+        <w:ind w:left="1440"/>
+        <w:rPr>
+          <w:sz w:val="24"/>
+        </w:rPr>
+      </w:pPr>
+      <w:r>
+        <w:rPr>
+          <w:b/>
+          <w:bCs/>
+          <w:sz w:val="24"/>
+        </w:rPr>
+        <w:t>Samuel</w:t>
+      </w:r>
+      <w:r>
+        <w:rPr>
+          <w:sz w:val="24"/>
+        </w:rPr>
+        <w:t>:</w:t>
+      </w:r>
+      <w:r>
+        <w:rPr>
+          <w:sz w:val="24"/>
+        </w:rPr>
+        <w:t xml:space="preserve"> Getting the project set up so that everyone could start contributing.</w:t>
+      </w:r>
+    </w:p>
+    <w:p>
+      <w:pPr>
+        <w:pStyle w:val="ListParagraph"/>
+        <w:ind w:left="1440"/>
+        <w:rPr>
+          <w:sz w:val="24"/>
+        </w:rPr>
+      </w:pPr>
+      <w:proofErr w:type="spellStart"/>
+      <w:r>
+        <w:rPr>
+          <w:b/>
+          <w:bCs/>
+          <w:sz w:val="24"/>
+        </w:rPr>
+        <w:t>Jeon</w:t>
+      </w:r>
+      <w:r>
+        <w:rPr>
+          <w:b/>
+          <w:bCs/>
+          <w:sz w:val="24"/>
+        </w:rPr>
+        <w:t>g</w:t>
+      </w:r>
+      <w:proofErr w:type="spellEnd"/>
+      <w:r>
+        <w:rPr>
+          <w:sz w:val="24"/>
+        </w:rPr>
+        <w:t>:</w:t>
+      </w:r>
+      <w:r>
+        <w:rPr>
+          <w:sz w:val="24"/>
+        </w:rPr>
+        <w:t xml:space="preserve"> Assigning tasks to each team member was done without any conflicts within the team.</w:t>
+      </w:r>
+    </w:p>
+    <w:p>
+      <w:pPr>
+        <w:pStyle w:val="ListParagraph"/>
+        <w:ind w:left="1440"/>
+        <w:rPr>
+          <w:sz w:val="24"/>
+        </w:rPr>
+      </w:pPr>
+      <w:r>
+        <w:rPr>
+          <w:b/>
+          <w:bCs/>
+          <w:sz w:val="24"/>
+        </w:rPr>
+        <w:t>Akira</w:t>
+      </w:r>
+      <w:r>
+        <w:rPr>
+          <w:sz w:val="24"/>
+        </w:rPr>
+        <w:t>:</w:t>
+      </w:r>
+      <w:r>
+        <w:rPr>
+          <w:sz w:val="24"/>
+        </w:rPr>
+        <w:t xml:space="preserve"> </w:t>
+      </w:r>
+      <w:r>
+        <w:rPr>
+          <w:sz w:val="24"/>
+        </w:rPr>
+        <w:t>W</w:t>
+      </w:r>
+      <w:r>
+        <w:rPr>
+          <w:sz w:val="24"/>
+        </w:rPr>
+        <w:t xml:space="preserve">e </w:t>
+      </w:r>
+      <w:r>
+        <w:rPr>
+          <w:sz w:val="24"/>
+        </w:rPr>
+        <w:t xml:space="preserve">did well on planning </w:t>
+      </w:r>
+      <w:r>
+        <w:rPr>
+          <w:sz w:val="24"/>
+        </w:rPr>
+        <w:t xml:space="preserve">the backlogs and </w:t>
+      </w:r>
+      <w:r>
+        <w:rPr>
+          <w:sz w:val="24"/>
+        </w:rPr>
+        <w:t>the first sprint</w:t>
+      </w:r>
+      <w:r>
+        <w:rPr>
+          <w:sz w:val="24"/>
+        </w:rPr>
+        <w:t xml:space="preserve"> and this was our first hands-on practice on working according to Scrum</w:t>
+      </w:r>
+      <w:r>
+        <w:rPr>
+          <w:sz w:val="24"/>
+        </w:rPr>
+        <w:t>.</w:t>
+      </w:r>
+    </w:p>
+    <w:p>
+      <w:pPr>
+        <w:pStyle w:val="ListParagraph"/>
+        <w:numPr>
+          <w:ilvl w:val="0"/>
+          <w:numId w:val="1"/>
+        </w:numPr>
+        <w:rPr>
+          <w:b/>
+          <w:bCs/>
+          <w:sz w:val="24"/>
+        </w:rPr>
+      </w:pPr>
+      <w:r>
+        <w:rPr>
+          <w:b/>
+          <w:bCs/>
+          <w:sz w:val="24"/>
+        </w:rPr>
+        <w:t>What could have gone better?</w:t>
+      </w:r>
+    </w:p>
+    <w:p>
+      <w:pPr>
+        <w:pStyle w:val="ListParagraph"/>
+        <w:ind w:left="1440"/>
+        <w:rPr>
+          <w:sz w:val="24"/>
+        </w:rPr>
+      </w:pPr>
+      <w:r>
+        <w:rPr>
+          <w:b/>
+          <w:bCs/>
+          <w:sz w:val="24"/>
+        </w:rPr>
+        <w:t>Kyle</w:t>
+      </w:r>
+      <w:r>
+        <w:rPr>
+          <w:sz w:val="24"/>
+        </w:rPr>
+        <w:t xml:space="preserve">: </w:t>
+      </w:r>
+      <w:r>
+        <w:rPr>
+          <w:sz w:val="24"/>
+        </w:rPr>
+        <w:t xml:space="preserve">My </w:t>
+      </w:r>
+      <w:r>
+        <w:rPr>
+          <w:sz w:val="24"/>
+        </w:rPr>
+        <w:t xml:space="preserve">availability could have been better to complete my user stories in </w:t>
+      </w:r>
+      <w:r>
+        <w:rPr>
+          <w:sz w:val="24"/>
+        </w:rPr>
+        <w:t>a</w:t>
+      </w:r>
+      <w:r>
+        <w:rPr>
+          <w:sz w:val="24"/>
+        </w:rPr>
+        <w:t xml:space="preserve"> more appropriate time.</w:t>
+      </w:r>
+    </w:p>
+    <w:p>
+      <w:pPr>
+        <w:pStyle w:val="ListParagraph"/>
+        <w:ind w:firstLine="720"/>
+        <w:rPr>
+          <w:sz w:val="24"/>
+        </w:rPr>
+      </w:pPr>
+      <w:r>
+        <w:rPr>
+          <w:b/>
+          <w:bCs/>
+          <w:sz w:val="24"/>
+        </w:rPr>
+        <w:t>Samuel</w:t>
+      </w:r>
+      <w:r>
+        <w:rPr>
+          <w:sz w:val="24"/>
+        </w:rPr>
+        <w:t>:</w:t>
+      </w:r>
+      <w:r>
+        <w:rPr>
+          <w:sz w:val="24"/>
+        </w:rPr>
+        <w:t xml:space="preserve"> </w:t>
+      </w:r>
+      <w:r>
+        <w:rPr>
+          <w:sz w:val="24"/>
+        </w:rPr>
+        <w:t>Agile values i</w:t>
+      </w:r>
+      <w:r>
+        <w:rPr>
+          <w:sz w:val="24"/>
+        </w:rPr>
+        <w:t>ndividual and interactions over process and tools</w:t>
+      </w:r>
+      <w:r>
+        <w:rPr>
+          <w:sz w:val="24"/>
+        </w:rPr>
+        <w:t xml:space="preserve">, but I spent too long working on the </w:t>
+      </w:r>
+      <w:proofErr w:type="spellStart"/>
+      <w:r>
+        <w:rPr>
+          <w:sz w:val="24"/>
+        </w:rPr>
+        <w:t>javadocs</w:t>
+      </w:r>
+      <w:proofErr w:type="spellEnd"/>
+      <w:r>
+        <w:rPr>
+          <w:sz w:val="24"/>
+        </w:rPr>
+        <w:t xml:space="preserve"> for my part of the project and not enough time explaining it directly to the rest of my group.</w:t>
+      </w:r>
+    </w:p>
+    <w:p>
+      <w:pPr>
+        <w:pStyle w:val="ListParagraph"/>
+        <w:ind w:firstLine="720"/>
+        <w:rPr>
+          <w:sz w:val="24"/>
+        </w:rPr>
+      </w:pPr>
+      <w:proofErr w:type="spellStart"/>
+      <w:r>
+        <w:rPr>
+          <w:b/>
+          <w:bCs/>
+          <w:sz w:val="24"/>
+        </w:rPr>
+        <w:t>Jeon</w:t>
+      </w:r>
+      <w:r>
+        <w:rPr>
+          <w:b/>
+          <w:bCs/>
+          <w:sz w:val="24"/>
+        </w:rPr>
+        <w:t>g</w:t>
+      </w:r>
+      <w:proofErr w:type="spellEnd"/>
+      <w:r>
+        <w:rPr>
+          <w:sz w:val="24"/>
+        </w:rPr>
+        <w:t>:</w:t>
+      </w:r>
+      <w:r>
+        <w:rPr>
+          <w:sz w:val="24"/>
+        </w:rPr>
+        <w:t xml:space="preserve"> Our understanding of Git was quite limited</w:t>
+      </w:r>
+      <w:r>
+        <w:rPr>
+          <w:sz w:val="24"/>
+        </w:rPr>
+        <w:t>,</w:t>
+      </w:r>
+      <w:r>
+        <w:rPr>
+          <w:sz w:val="24"/>
+        </w:rPr>
+        <w:t xml:space="preserve"> so I had difficulty pushing my local branch on Eclipse.  </w:t>
+      </w:r>
+    </w:p>
+    <w:p>
+      <w:pPr>
+        <w:pStyle w:val="ListParagraph"/>
+        <w:ind w:firstLine="720"/>
+        <w:rPr>
+          <w:sz w:val="24"/>
+        </w:rPr>
+      </w:pPr>
+      <w:r>
+        <w:rPr>
+          <w:b/>
+          <w:bCs/>
+          <w:sz w:val="24"/>
+        </w:rPr>
+        <w:t>Akira</w:t>
+      </w:r>
+      <w:r>
+        <w:rPr>
+          <w:sz w:val="24"/>
+        </w:rPr>
+        <w:t>:</w:t>
+      </w:r>
+      <w:r>
+        <w:rPr>
+          <w:sz w:val="24"/>
+        </w:rPr>
+        <w:t xml:space="preserve"> I didn’t finish </w:t>
+      </w:r>
+      <w:r>
+        <w:rPr>
+          <w:sz w:val="24"/>
+        </w:rPr>
+        <w:t xml:space="preserve">all </w:t>
+      </w:r>
+      <w:r>
+        <w:rPr>
+          <w:sz w:val="24"/>
+        </w:rPr>
+        <w:t>my task</w:t>
+      </w:r>
+      <w:r>
+        <w:rPr>
+          <w:sz w:val="24"/>
+        </w:rPr>
+        <w:t>s</w:t>
+      </w:r>
+      <w:r>
+        <w:rPr>
+          <w:sz w:val="24"/>
+        </w:rPr>
+        <w:t xml:space="preserve"> for sprint 1 before </w:t>
+      </w:r>
+      <w:r>
+        <w:rPr>
+          <w:sz w:val="24"/>
+        </w:rPr>
+        <w:t>the</w:t>
+      </w:r>
+      <w:r>
+        <w:rPr>
+          <w:sz w:val="24"/>
+        </w:rPr>
+        <w:t xml:space="preserve"> sprint review, but I quickly </w:t>
+      </w:r>
+      <w:r>
+        <w:rPr>
+          <w:sz w:val="24"/>
+        </w:rPr>
+        <w:t>finished the</w:t>
+      </w:r>
+      <w:r>
+        <w:rPr>
+          <w:sz w:val="24"/>
+        </w:rPr>
+        <w:t xml:space="preserve">m </w:t>
+      </w:r>
+      <w:r>
+        <w:rPr>
+          <w:sz w:val="24"/>
+        </w:rPr>
+        <w:t xml:space="preserve">afterwards </w:t>
+      </w:r>
+      <w:r>
+        <w:rPr>
+          <w:sz w:val="24"/>
+        </w:rPr>
+        <w:t>and got back on track</w:t>
+      </w:r>
+      <w:r>
+        <w:rPr>
+          <w:sz w:val="24"/>
+        </w:rPr>
+        <w:t>.</w:t>
+      </w:r>
+    </w:p>
+    <w:p>
+      <w:pPr>
+        <w:pStyle w:val="ListParagraph"/>
+        <w:numPr>
+          <w:ilvl w:val="0"/>
+          <w:numId w:val="1"/>
+        </w:numPr>
+        <w:rPr>
+          <w:b/>
+          <w:bCs/>
+          <w:sz w:val="24"/>
+        </w:rPr>
+      </w:pPr>
+      <w:r>
+        <w:rPr>
+          <w:b/>
+          <w:bCs/>
+          <w:sz w:val="24"/>
+        </w:rPr>
+        <w:t>What do we want to try next?</w:t>
+      </w:r>
+    </w:p>
+    <w:p>
+      <w:pPr>
+        <w:pStyle w:val="ListParagraph"/>
+        <w:ind w:left="1440"/>
+        <w:rPr>
+          <w:sz w:val="24"/>
+        </w:rPr>
+      </w:pPr>
+      <w:r>
+        <w:rPr>
+          <w:sz w:val="24"/>
+        </w:rPr>
+        <w:t>Work on better communication about project goals</w:t>
+      </w:r>
+      <w:r>
+        <w:rPr>
+          <w:sz w:val="24"/>
+        </w:rPr>
+        <w:t xml:space="preserve"> and </w:t>
+      </w:r>
+      <w:r>
+        <w:rPr>
+          <w:sz w:val="24"/>
+        </w:rPr>
+        <w:t>concepts.</w:t>
+      </w:r>
+    </w:p>
+    <w:p>
+      <w:pPr>
+        <w:rPr>
+          <w:b/>
+          <w:bCs/>
+          <w:sz w:val="24"/>
+        </w:rPr>
+      </w:pPr>
+      <w:r>
+        <w:rPr>
+          <w:b/>
+          <w:bCs/>
+          <w:sz w:val="24"/>
+        </w:rPr>
+        <w:t>Sprint 2:</w:t>
+      </w:r>
+    </w:p>
+    <w:p>
+      <w:pPr>
+        <w:pStyle w:val="ListParagraph"/>
+        <w:numPr>
+          <w:ilvl w:val="0"/>
+          <w:numId w:val="1"/>
+        </w:numPr>
+        <w:rPr>
+          <w:b/>
+          <w:bCs/>
+          <w:sz w:val="24"/>
+        </w:rPr>
+      </w:pPr>
+      <w:r>
+        <w:rPr>
+          <w:b/>
+          <w:bCs/>
+          <w:sz w:val="24"/>
+        </w:rPr>
+        <w:t>What went well?</w:t>
+      </w:r>
+    </w:p>
+    <w:p>
+      <w:pPr>
+        <w:pStyle w:val="ListParagraph"/>
+        <w:ind w:left="1440"/>
+        <w:rPr>
+          <w:sz w:val="24"/>
+        </w:rPr>
+      </w:pPr>
+      <w:r>
+        <w:rPr>
+          <w:b/>
+          <w:bCs/>
+          <w:sz w:val="24"/>
+        </w:rPr>
+        <w:t>Kyle</w:t>
+      </w:r>
+      <w:r>
+        <w:rPr>
+          <w:sz w:val="24"/>
+        </w:rPr>
+        <w:t xml:space="preserve">: </w:t>
+      </w:r>
+      <w:r>
+        <w:rPr>
+          <w:sz w:val="24"/>
+        </w:rPr>
+        <w:t>Fixing</w:t>
+      </w:r>
+      <w:r>
+        <w:rPr>
+          <w:sz w:val="24"/>
+        </w:rPr>
+        <w:t xml:space="preserve"> my user stories to comply with </w:t>
+      </w:r>
+      <w:r>
+        <w:rPr>
+          <w:sz w:val="24"/>
+        </w:rPr>
+        <w:t>grading</w:t>
+      </w:r>
+      <w:r>
+        <w:rPr>
+          <w:sz w:val="24"/>
+        </w:rPr>
+        <w:t xml:space="preserve"> standards and </w:t>
+      </w:r>
+      <w:r>
+        <w:rPr>
+          <w:sz w:val="24"/>
+        </w:rPr>
+        <w:t>committing my remaining user stories to master.</w:t>
+      </w:r>
+    </w:p>
+    <w:p>
+      <w:pPr>
+        <w:pStyle w:val="ListParagraph"/>
+        <w:ind w:left="1440"/>
+        <w:rPr>
+          <w:sz w:val="24"/>
+        </w:rPr>
+      </w:pPr>
+      <w:r>
+        <w:rPr>
+          <w:b/>
+          <w:bCs/>
+          <w:sz w:val="24"/>
+        </w:rPr>
+        <w:t>Samuel</w:t>
+      </w:r>
+      <w:r>
+        <w:rPr>
+          <w:sz w:val="24"/>
+        </w:rPr>
+        <w:t>:</w:t>
+      </w:r>
+      <w:r>
+        <w:rPr>
+          <w:sz w:val="24"/>
+        </w:rPr>
+        <w:t xml:space="preserve"> </w:t>
+      </w:r>
+      <w:r>
+        <w:rPr>
+          <w:sz w:val="24"/>
+        </w:rPr>
+        <w:t>This time around, the tasks had descriptions, assignees, point estimates, and sprint releases.</w:t>
+      </w:r>
+    </w:p>
+    <w:p>
+      <w:pPr>
+        <w:pStyle w:val="ListParagraph"/>
+        <w:ind w:left="1440"/>
+        <w:rPr>
+          <w:sz w:val="24"/>
+        </w:rPr>
+      </w:pPr>
+      <w:proofErr w:type="spellStart"/>
+      <w:r>
+        <w:rPr>
+          <w:b/>
+          <w:bCs/>
+          <w:sz w:val="24"/>
+        </w:rPr>
+        <w:t>Jeon</w:t>
+      </w:r>
+      <w:r>
+        <w:rPr>
+          <w:b/>
+          <w:bCs/>
+          <w:sz w:val="24"/>
+        </w:rPr>
+        <w:t>g</w:t>
+      </w:r>
+      <w:proofErr w:type="spellEnd"/>
+      <w:r>
+        <w:rPr>
+          <w:sz w:val="24"/>
+        </w:rPr>
+        <w:t>:</w:t>
+      </w:r>
+      <w:r>
+        <w:rPr>
+          <w:sz w:val="24"/>
+        </w:rPr>
+        <w:t xml:space="preserve"> </w:t>
+      </w:r>
+      <w:r>
+        <w:rPr>
+          <w:sz w:val="24"/>
+        </w:rPr>
+        <w:t>I would say our communication. We mostly communicated via text messages and that way we were able to make progress simultaneously.</w:t>
+      </w:r>
+    </w:p>
+    <w:p>
+      <w:pPr>
+        <w:pStyle w:val="ListParagraph"/>
+        <w:ind w:left="1440"/>
+        <w:rPr>
+          <w:sz w:val="24"/>
+        </w:rPr>
+      </w:pPr>
+      <w:r>
+        <w:rPr>
+          <w:b/>
+          <w:bCs/>
+          <w:sz w:val="24"/>
+        </w:rPr>
+        <w:t>Akira</w:t>
+      </w:r>
+      <w:r>
+        <w:rPr>
+          <w:sz w:val="24"/>
+        </w:rPr>
+        <w:t>:</w:t>
+      </w:r>
+      <w:r>
+        <w:rPr>
+          <w:sz w:val="24"/>
+        </w:rPr>
+        <w:t xml:space="preserve"> </w:t>
+      </w:r>
+      <w:r>
+        <w:rPr>
+          <w:sz w:val="24"/>
+        </w:rPr>
+        <w:t>Everyone did their part and</w:t>
+      </w:r>
+      <w:r>
+        <w:rPr>
+          <w:sz w:val="24"/>
+        </w:rPr>
+        <w:t xml:space="preserve"> we </w:t>
+      </w:r>
+      <w:r>
+        <w:rPr>
+          <w:sz w:val="24"/>
+        </w:rPr>
+        <w:t>made tremendous progress on adding more operations and refining the calculator’s innerworkings.</w:t>
+      </w:r>
+    </w:p>
+    <w:p>
+      <w:pPr>
+        <w:pStyle w:val="ListParagraph"/>
+        <w:numPr>
+          <w:ilvl w:val="0"/>
+          <w:numId w:val="1"/>
+        </w:numPr>
+        <w:rPr>
+          <w:b/>
+          <w:bCs/>
+          <w:sz w:val="24"/>
+        </w:rPr>
+      </w:pPr>
+      <w:r>
+        <w:rPr>
+          <w:b/>
+          <w:bCs/>
+          <w:sz w:val="24"/>
+        </w:rPr>
+        <w:t>What could have gone better?</w:t>
+      </w:r>
+    </w:p>
+    <w:p>
+      <w:pPr>
+        <w:pStyle w:val="ListParagraph"/>
+        <w:ind w:left="1440"/>
+        <w:rPr>
+          <w:sz w:val="24"/>
+        </w:rPr>
+      </w:pPr>
+      <w:r>
+        <w:rPr>
+          <w:b/>
+          <w:bCs/>
+          <w:sz w:val="24"/>
+        </w:rPr>
+        <w:t>Kyle</w:t>
+      </w:r>
+      <w:r>
+        <w:rPr>
+          <w:sz w:val="24"/>
+        </w:rPr>
+        <w:t xml:space="preserve">: </w:t>
+      </w:r>
+      <w:r>
+        <w:rPr>
+          <w:sz w:val="24"/>
+        </w:rPr>
+        <w:t>Once again, it would have been good to allow more time to complete my user stories sooner rather than later.</w:t>
+      </w:r>
+    </w:p>
+    <w:p>
+      <w:pPr>
+        <w:pStyle w:val="ListParagraph"/>
+        <w:ind w:firstLine="720"/>
+        <w:rPr>
+          <w:sz w:val="24"/>
+        </w:rPr>
+      </w:pPr>
+      <w:r>
+        <w:rPr>
+          <w:b/>
+          <w:bCs/>
+          <w:sz w:val="24"/>
+        </w:rPr>
+        <w:t>Samuel</w:t>
+      </w:r>
+      <w:r>
+        <w:rPr>
+          <w:sz w:val="24"/>
+        </w:rPr>
+        <w:t>:</w:t>
+      </w:r>
+      <w:r>
+        <w:rPr>
+          <w:sz w:val="24"/>
+        </w:rPr>
+        <w:t xml:space="preserve"> It would have been nice to have had a finished product by this point, but we didn’t have enough done for it to work.</w:t>
+      </w:r>
+    </w:p>
+    <w:p>
+      <w:pPr>
+        <w:pStyle w:val="ListParagraph"/>
+        <w:ind w:firstLine="720"/>
+        <w:rPr>
+          <w:sz w:val="24"/>
+        </w:rPr>
+      </w:pPr>
+      <w:proofErr w:type="spellStart"/>
+      <w:r>
+        <w:rPr>
+          <w:b/>
+          <w:bCs/>
+          <w:sz w:val="24"/>
+        </w:rPr>
+        <w:t>Jeon</w:t>
+      </w:r>
+      <w:r>
+        <w:rPr>
+          <w:b/>
+          <w:bCs/>
+          <w:sz w:val="24"/>
+        </w:rPr>
+        <w:t>g</w:t>
+      </w:r>
+      <w:proofErr w:type="spellEnd"/>
+      <w:r>
+        <w:rPr>
+          <w:sz w:val="24"/>
+        </w:rPr>
+        <w:t>:</w:t>
+      </w:r>
+      <w:r>
+        <w:rPr>
+          <w:sz w:val="24"/>
+        </w:rPr>
+        <w:t xml:space="preserve"> Our time management. I think we could have completed our project a bit sooner. </w:t>
+      </w:r>
+    </w:p>
+    <w:p>
+      <w:pPr>
+        <w:pStyle w:val="ListParagraph"/>
+        <w:ind w:firstLine="720"/>
+        <w:rPr>
+          <w:sz w:val="24"/>
+        </w:rPr>
+      </w:pPr>
+      <w:r>
+        <w:rPr>
+          <w:b/>
+          <w:bCs/>
+          <w:sz w:val="24"/>
+        </w:rPr>
+        <w:lastRenderedPageBreak/>
+        <w:t>Akira</w:t>
+      </w:r>
+      <w:r>
+        <w:rPr>
+          <w:sz w:val="24"/>
+        </w:rPr>
+        <w:t>:</w:t>
+      </w:r>
+      <w:r>
+        <w:rPr>
+          <w:sz w:val="24"/>
+        </w:rPr>
+        <w:t xml:space="preserve"> </w:t>
+      </w:r>
+      <w:r>
+        <w:rPr>
+          <w:sz w:val="24"/>
+        </w:rPr>
+        <w:t xml:space="preserve">I was having some problems with Git and I had no idea why. </w:t>
+      </w:r>
+      <w:r>
+        <w:rPr>
+          <w:sz w:val="24"/>
+          <w:szCs w:val="24"/>
+        </w:rPr>
+        <w:t>For some reason, Git merged some of my branches to and from the repository when I was actually trying to merge them locally on my hard drive</w:t>
+      </w:r>
+      <w:r>
+        <w:rPr>
+          <w:sz w:val="24"/>
+          <w:szCs w:val="24"/>
+        </w:rPr>
+        <w:t>.</w:t>
+      </w:r>
+    </w:p>
+    <w:p>
+      <w:pPr>
+        <w:pStyle w:val="ListParagraph"/>
+        <w:numPr>
+          <w:ilvl w:val="0"/>
+          <w:numId w:val="1"/>
+        </w:numPr>
+        <w:rPr>
+          <w:b/>
+          <w:bCs/>
+          <w:sz w:val="24"/>
+        </w:rPr>
+      </w:pPr>
+      <w:r>
+        <w:rPr>
+          <w:b/>
+          <w:bCs/>
+          <w:sz w:val="24"/>
+        </w:rPr>
+        <w:t>What do we want to try next?</w:t>
+      </w:r>
+    </w:p>
+    <w:p>
+      <w:pPr>
+        <w:pStyle w:val="ListParagraph"/>
+        <w:ind w:left="1440"/>
+        <w:rPr>
+          <w:sz w:val="24"/>
+        </w:rPr>
+      </w:pPr>
+      <w:r>
+        <w:rPr>
+          <w:sz w:val="24"/>
+        </w:rPr>
+        <w:t>Bug fixes, final touches, creating a finished product</w:t>
+      </w:r>
+    </w:p>
+    <w:p>
+      <w:pPr>
+        <w:rPr>
+          <w:sz w:val="24"/>
+        </w:rPr>
+      </w:pPr>
+    </w:p>
     <w:p>
       <w:pPr>
         <w:pStyle w:val="ListParagraph"/>
@@ -10,910 +985,16 @@
           <w:ilvl w:val="0"/>
           <w:numId w:val="2"/>
         </w:numPr>
-      </w:pPr>
-      <w:r>
-        <w:t>For each sprint retrospective answer the following questions:</w:t>
-      </w:r>
-    </w:p>
-    <w:p>
-      <w:pPr>
-        <w:pStyle w:val="ListParagraph"/>
-        <w:numPr>
-          <w:ilvl w:val="0"/>
-          <w:numId w:val="1"/>
-        </w:numPr>
-        <w:rPr>
-          <w:sz w:val="24"/>
-        </w:rPr>
-      </w:pPr>
-      <w:r>
-        <w:rPr>
-          <w:sz w:val="24"/>
-        </w:rPr>
-        <w:t>What went well?</w:t>
-      </w:r>
-    </w:p>
-    <w:p>
-      <w:pPr>
-        <w:pStyle w:val="ListParagraph"/>
-        <w:numPr>
-          <w:ilvl w:val="0"/>
-          <w:numId w:val="1"/>
-        </w:numPr>
-        <w:rPr>
-          <w:sz w:val="24"/>
-        </w:rPr>
-      </w:pPr>
-      <w:r>
-        <w:rPr>
-          <w:sz w:val="24"/>
-        </w:rPr>
-        <w:t>What could have gone better?</w:t>
-      </w:r>
-    </w:p>
-    <w:p>
-      <w:pPr>
-        <w:pStyle w:val="ListParagraph"/>
-        <w:numPr>
-          <w:ilvl w:val="0"/>
-          <w:numId w:val="1"/>
-        </w:numPr>
-        <w:rPr>
-          <w:sz w:val="24"/>
-        </w:rPr>
-      </w:pPr>
-      <w:r>
-        <w:rPr>
-          <w:sz w:val="24"/>
-        </w:rPr>
-        <w:t>What do we want to try next?</w:t>
-      </w:r>
-    </w:p>
-    <w:p>
-      <w:pPr>
-        <w:rPr>
-          <w:sz w:val="24"/>
-        </w:rPr>
-      </w:pPr>
-      <w:r>
-        <w:rPr>
-          <w:sz w:val="24"/>
-        </w:rPr>
-        <w:t>Sprint 1:</w:t>
-      </w:r>
-    </w:p>
-    <w:p>
-      <w:pPr>
-        <w:pStyle w:val="ListParagraph"/>
-        <w:numPr>
-          <w:ilvl w:val="0"/>
-          <w:numId w:val="1"/>
-        </w:numPr>
-        <w:rPr>
-          <w:sz w:val="24"/>
-        </w:rPr>
-      </w:pPr>
-      <w:r>
-        <w:rPr>
-          <w:sz w:val="24"/>
-        </w:rPr>
-        <w:t>What went well?</w:t>
-      </w:r>
-    </w:p>
-    <w:p>
-      <w:pPr>
-        <w:pStyle w:val="ListParagraph"/>
-        <w:ind w:left="1440"/>
-        <w:rPr>
-          <w:sz w:val="24"/>
-        </w:rPr>
-      </w:pPr>
-      <w:r>
-        <w:rPr>
-          <w:sz w:val="24"/>
-        </w:rPr>
-        <w:t xml:space="preserve">Kyle: </w:t>
-      </w:r>
-      <w:r>
-        <w:rPr>
-          <w:sz w:val="24"/>
-        </w:rPr>
-        <w:t>Working with team to setup git on</w:t>
-      </w:r>
-      <w:r>
-        <w:rPr>
-          <w:sz w:val="24"/>
-        </w:rPr>
-        <w:t xml:space="preserve"> eclipse</w:t>
-      </w:r>
-      <w:r>
-        <w:rPr>
-          <w:sz w:val="24"/>
-        </w:rPr>
-        <w:t xml:space="preserve"> and determine how the classes with interact with each other for my section.</w:t>
-      </w:r>
-    </w:p>
-    <w:p>
-      <w:pPr>
-        <w:pStyle w:val="ListParagraph"/>
-        <w:ind w:left="1440"/>
-        <w:rPr>
-          <w:sz w:val="24"/>
-        </w:rPr>
-      </w:pPr>
-      <w:r>
-        <w:rPr>
-          <w:sz w:val="24"/>
-        </w:rPr>
-        <w:t>Samuel:</w:t>
-      </w:r>
-      <w:r>
-        <w:rPr>
-          <w:sz w:val="24"/>
-        </w:rPr>
-        <w:t xml:space="preserve"> Getting the project set up so that everyone could start contributing.</w:t>
-      </w:r>
-    </w:p>
-    <w:p>
-      <w:pPr>
-        <w:pStyle w:val="ListParagraph"/>
-        <w:ind w:left="1440"/>
-        <w:rPr>
-          <w:sz w:val="24"/>
-        </w:rPr>
-      </w:pPr>
-      <w:proofErr w:type="spellStart"/>
-      <w:r>
-        <w:rPr>
-          <w:sz w:val="24"/>
-        </w:rPr>
-        <w:t>Jeon</w:t>
-      </w:r>
-      <w:r>
-        <w:rPr>
-          <w:sz w:val="24"/>
-        </w:rPr>
-        <w:t>g</w:t>
-      </w:r>
-      <w:proofErr w:type="spellEnd"/>
-      <w:r>
-        <w:rPr>
-          <w:sz w:val="24"/>
-        </w:rPr>
-        <w:t>:</w:t>
-      </w:r>
-      <w:r>
-        <w:rPr>
-          <w:sz w:val="24"/>
-        </w:rPr>
-        <w:t xml:space="preserve"> Assigning tasks to each team member was done without any conflicts within the team.</w:t>
-      </w:r>
-    </w:p>
-    <w:p>
-      <w:pPr>
-        <w:pStyle w:val="ListParagraph"/>
-        <w:ind w:left="1440"/>
-        <w:rPr>
-          <w:sz w:val="24"/>
-        </w:rPr>
-      </w:pPr>
-      <w:r>
-        <w:rPr>
-          <w:sz w:val="24"/>
-        </w:rPr>
-        <w:t>Akira:</w:t>
-      </w:r>
-      <w:r>
-        <w:rPr>
-          <w:sz w:val="24"/>
-        </w:rPr>
-        <w:t xml:space="preserve"> </w:t>
-      </w:r>
-      <w:r>
-        <w:rPr>
-          <w:sz w:val="24"/>
-        </w:rPr>
-        <w:t>W</w:t>
-      </w:r>
-      <w:r>
-        <w:rPr>
-          <w:sz w:val="24"/>
-        </w:rPr>
-        <w:t xml:space="preserve">e </w:t>
-      </w:r>
-      <w:r>
-        <w:rPr>
-          <w:sz w:val="24"/>
-        </w:rPr>
-        <w:t xml:space="preserve">did well on planning </w:t>
-      </w:r>
-      <w:r>
-        <w:rPr>
-          <w:sz w:val="24"/>
-        </w:rPr>
-        <w:t xml:space="preserve">the backlogs and </w:t>
-      </w:r>
-      <w:r>
-        <w:rPr>
-          <w:sz w:val="24"/>
-        </w:rPr>
-        <w:t>the first sprint</w:t>
-      </w:r>
-      <w:r>
-        <w:rPr>
-          <w:sz w:val="24"/>
-        </w:rPr>
-        <w:t xml:space="preserve"> and this was our first hands-on practice on working according to Scrum</w:t>
-      </w:r>
-      <w:r>
-        <w:rPr>
-          <w:sz w:val="24"/>
-        </w:rPr>
-        <w:t>.</w:t>
-      </w:r>
-    </w:p>
-    <w:p>
-      <w:pPr>
-        <w:pStyle w:val="ListParagraph"/>
-        <w:numPr>
-          <w:ilvl w:val="0"/>
-          <w:numId w:val="1"/>
-        </w:numPr>
-        <w:rPr>
-          <w:sz w:val="24"/>
-        </w:rPr>
-      </w:pPr>
-      <w:r>
-        <w:rPr>
-          <w:sz w:val="24"/>
-        </w:rPr>
-        <w:t>What could have gone better?</w:t>
-      </w:r>
-    </w:p>
-    <w:p>
-      <w:pPr>
-        <w:pStyle w:val="ListParagraph"/>
-        <w:ind w:left="1440"/>
-        <w:rPr>
-          <w:sz w:val="24"/>
-        </w:rPr>
-      </w:pPr>
-      <w:r>
-        <w:rPr>
-          <w:sz w:val="24"/>
-        </w:rPr>
-        <w:t xml:space="preserve">Kyle: </w:t>
-      </w:r>
-      <w:r>
-        <w:rPr>
-          <w:sz w:val="24"/>
-        </w:rPr>
-        <w:t xml:space="preserve">My </w:t>
-      </w:r>
-      <w:r>
-        <w:rPr>
-          <w:sz w:val="24"/>
-        </w:rPr>
-        <w:t xml:space="preserve">availability could have been better to complete my user stories in </w:t>
-      </w:r>
-      <w:r>
-        <w:rPr>
-          <w:sz w:val="24"/>
-        </w:rPr>
-        <w:t>a</w:t>
-      </w:r>
-      <w:r>
-        <w:rPr>
-          <w:sz w:val="24"/>
-        </w:rPr>
-        <w:t xml:space="preserve"> more appropriate time.</w:t>
-      </w:r>
-    </w:p>
-    <w:p>
-      <w:pPr>
-        <w:pStyle w:val="ListParagraph"/>
-        <w:ind w:firstLine="720"/>
-        <w:rPr>
-          <w:sz w:val="24"/>
-        </w:rPr>
-      </w:pPr>
-      <w:r>
-        <w:rPr>
-          <w:sz w:val="24"/>
-        </w:rPr>
-        <w:t>Samuel:</w:t>
-      </w:r>
-      <w:r>
-        <w:rPr>
-          <w:sz w:val="24"/>
-        </w:rPr>
-        <w:t xml:space="preserve"> </w:t>
-      </w:r>
-      <w:r>
-        <w:rPr>
-          <w:sz w:val="24"/>
-        </w:rPr>
-        <w:t>Agile values i</w:t>
-      </w:r>
-      <w:r>
-        <w:rPr>
-          <w:sz w:val="24"/>
-        </w:rPr>
-        <w:t>ndividual and interactions over process and tools</w:t>
-      </w:r>
-      <w:r>
-        <w:rPr>
-          <w:sz w:val="24"/>
-        </w:rPr>
-        <w:t xml:space="preserve">, but I spent too long working on the </w:t>
-      </w:r>
-      <w:proofErr w:type="spellStart"/>
-      <w:r>
-        <w:rPr>
-          <w:sz w:val="24"/>
-        </w:rPr>
-        <w:t>javadocs</w:t>
-      </w:r>
-      <w:proofErr w:type="spellEnd"/>
-      <w:r>
-        <w:rPr>
-          <w:sz w:val="24"/>
-        </w:rPr>
-        <w:t xml:space="preserve"> for my part of the project and not enough time explaining it directly to the rest of my group.</w:t>
-      </w:r>
-    </w:p>
-    <w:p>
-      <w:pPr>
-        <w:pStyle w:val="ListParagraph"/>
-        <w:ind w:firstLine="720"/>
-        <w:rPr>
-          <w:sz w:val="24"/>
-        </w:rPr>
-      </w:pPr>
-      <w:proofErr w:type="spellStart"/>
-      <w:r>
-        <w:rPr>
-          <w:sz w:val="24"/>
-        </w:rPr>
-        <w:t>Jeon</w:t>
-      </w:r>
-      <w:r>
-        <w:rPr>
-          <w:sz w:val="24"/>
-        </w:rPr>
-        <w:t>g</w:t>
-      </w:r>
-      <w:proofErr w:type="spellEnd"/>
-      <w:r>
-        <w:rPr>
-          <w:sz w:val="24"/>
-        </w:rPr>
-        <w:t>:</w:t>
-      </w:r>
-      <w:r>
-        <w:rPr>
-          <w:sz w:val="24"/>
-        </w:rPr>
-        <w:t xml:space="preserve"> Our understanding of Git was quite limited</w:t>
-      </w:r>
-      <w:r>
-        <w:rPr>
-          <w:sz w:val="24"/>
-        </w:rPr>
-        <w:t>,</w:t>
-      </w:r>
-      <w:r>
-        <w:rPr>
-          <w:sz w:val="24"/>
-        </w:rPr>
-        <w:t xml:space="preserve"> so I had difficulty pushing my local branch on Eclipse.  </w:t>
-      </w:r>
-    </w:p>
-    <w:p>
-      <w:pPr>
-        <w:pStyle w:val="ListParagraph"/>
-        <w:ind w:firstLine="720"/>
-        <w:rPr>
-          <w:sz w:val="24"/>
-        </w:rPr>
-      </w:pPr>
-      <w:r>
-        <w:rPr>
-          <w:sz w:val="24"/>
-        </w:rPr>
-        <w:t>Akira:</w:t>
-      </w:r>
-      <w:r>
-        <w:rPr>
-          <w:sz w:val="24"/>
-        </w:rPr>
-        <w:t xml:space="preserve"> I didn’t finish </w:t>
-      </w:r>
-      <w:r>
-        <w:rPr>
-          <w:sz w:val="24"/>
-        </w:rPr>
-        <w:t xml:space="preserve">all </w:t>
-      </w:r>
-      <w:r>
-        <w:rPr>
-          <w:sz w:val="24"/>
-        </w:rPr>
-        <w:t>my task</w:t>
-      </w:r>
-      <w:r>
-        <w:rPr>
-          <w:sz w:val="24"/>
-        </w:rPr>
-        <w:t>s</w:t>
-      </w:r>
-      <w:r>
-        <w:rPr>
-          <w:sz w:val="24"/>
-        </w:rPr>
-        <w:t xml:space="preserve"> for sprint 1 before </w:t>
-      </w:r>
-      <w:r>
-        <w:rPr>
-          <w:sz w:val="24"/>
-        </w:rPr>
-        <w:t>the</w:t>
-      </w:r>
-      <w:r>
-        <w:rPr>
-          <w:sz w:val="24"/>
-        </w:rPr>
-        <w:t xml:space="preserve"> sprint review, but I quickly </w:t>
-      </w:r>
-      <w:r>
-        <w:rPr>
-          <w:sz w:val="24"/>
-        </w:rPr>
-        <w:t>finished the</w:t>
-      </w:r>
-      <w:r>
-        <w:rPr>
-          <w:sz w:val="24"/>
-        </w:rPr>
-        <w:t xml:space="preserve">m </w:t>
-      </w:r>
-      <w:r>
-        <w:rPr>
-          <w:sz w:val="24"/>
-        </w:rPr>
-        <w:t xml:space="preserve">afterwards </w:t>
-      </w:r>
-      <w:r>
-        <w:rPr>
-          <w:sz w:val="24"/>
-        </w:rPr>
-        <w:t>and got back on track</w:t>
-      </w:r>
-      <w:r>
-        <w:rPr>
-          <w:sz w:val="24"/>
-        </w:rPr>
-        <w:t>.</w:t>
-      </w:r>
-    </w:p>
-    <w:p>
-      <w:pPr>
-        <w:pStyle w:val="ListParagraph"/>
-        <w:numPr>
-          <w:ilvl w:val="0"/>
-          <w:numId w:val="1"/>
-        </w:numPr>
-        <w:rPr>
-          <w:sz w:val="24"/>
-        </w:rPr>
-      </w:pPr>
-      <w:r>
-        <w:rPr>
-          <w:sz w:val="24"/>
-        </w:rPr>
-        <w:t>What do we want to try next?</w:t>
-      </w:r>
-    </w:p>
-    <w:p>
-      <w:pPr>
-        <w:pStyle w:val="ListParagraph"/>
-        <w:ind w:left="1440"/>
-        <w:rPr>
-          <w:sz w:val="24"/>
-        </w:rPr>
-      </w:pPr>
-      <w:r>
-        <w:rPr>
-          <w:sz w:val="24"/>
-        </w:rPr>
-        <w:t>Work on better communication about project goals</w:t>
-      </w:r>
-      <w:r>
-        <w:rPr>
-          <w:sz w:val="24"/>
-        </w:rPr>
-        <w:t xml:space="preserve"> and </w:t>
-      </w:r>
-      <w:r>
-        <w:rPr>
-          <w:sz w:val="24"/>
-        </w:rPr>
-        <w:t>concepts.</w:t>
-      </w:r>
-    </w:p>
-    <w:p>
-      <w:pPr>
-        <w:rPr>
-          <w:sz w:val="24"/>
-        </w:rPr>
-      </w:pPr>
-      <w:r>
-        <w:rPr>
-          <w:sz w:val="24"/>
-        </w:rPr>
-        <w:t>Sprint 2:</w:t>
-      </w:r>
-    </w:p>
-    <w:p>
-      <w:pPr>
-        <w:pStyle w:val="ListParagraph"/>
-        <w:numPr>
-          <w:ilvl w:val="0"/>
-          <w:numId w:val="1"/>
-        </w:numPr>
-        <w:rPr>
-          <w:sz w:val="24"/>
-        </w:rPr>
-      </w:pPr>
-      <w:r>
-        <w:rPr>
-          <w:sz w:val="24"/>
-        </w:rPr>
-        <w:t>What went well?</w:t>
-      </w:r>
-    </w:p>
-    <w:p>
-      <w:pPr>
-        <w:pStyle w:val="ListParagraph"/>
-        <w:ind w:left="1440"/>
-        <w:rPr>
-          <w:sz w:val="24"/>
-        </w:rPr>
-      </w:pPr>
-      <w:r>
-        <w:rPr>
-          <w:sz w:val="24"/>
-        </w:rPr>
-        <w:t xml:space="preserve">Kyle: </w:t>
-      </w:r>
-      <w:r>
-        <w:rPr>
-          <w:sz w:val="24"/>
-        </w:rPr>
-        <w:t>Fixing</w:t>
-      </w:r>
-      <w:r>
-        <w:rPr>
-          <w:sz w:val="24"/>
-        </w:rPr>
-        <w:t xml:space="preserve"> my user stories to comply with </w:t>
-      </w:r>
-      <w:r>
-        <w:rPr>
-          <w:sz w:val="24"/>
-        </w:rPr>
-        <w:t>grading</w:t>
-      </w:r>
-      <w:r>
-        <w:rPr>
-          <w:sz w:val="24"/>
-        </w:rPr>
-        <w:t xml:space="preserve"> standards and </w:t>
-      </w:r>
-      <w:r>
-        <w:rPr>
-          <w:sz w:val="24"/>
-        </w:rPr>
-        <w:t>committing my remaining user stories to master.</w:t>
-      </w:r>
-    </w:p>
-    <w:p>
-      <w:pPr>
-        <w:pStyle w:val="ListParagraph"/>
-        <w:ind w:left="1440"/>
-        <w:rPr>
-          <w:sz w:val="24"/>
-        </w:rPr>
-      </w:pPr>
-      <w:r>
-        <w:rPr>
-          <w:sz w:val="24"/>
-        </w:rPr>
-        <w:t>Samuel:</w:t>
-      </w:r>
-      <w:r>
-        <w:rPr>
-          <w:sz w:val="24"/>
-        </w:rPr>
-        <w:t xml:space="preserve"> </w:t>
-      </w:r>
-      <w:r>
-        <w:rPr>
-          <w:sz w:val="24"/>
-        </w:rPr>
-        <w:t>This time around, the tasks had descriptions, assignees, point estimates, and sprint releases.</w:t>
-      </w:r>
-    </w:p>
-    <w:p>
-      <w:pPr>
-        <w:pStyle w:val="ListParagraph"/>
-        <w:ind w:left="1440"/>
-        <w:rPr>
-          <w:sz w:val="24"/>
-        </w:rPr>
-      </w:pPr>
-      <w:proofErr w:type="spellStart"/>
-      <w:r>
-        <w:rPr>
-          <w:sz w:val="24"/>
-        </w:rPr>
-        <w:t>Jeon</w:t>
-      </w:r>
-      <w:r>
-        <w:rPr>
-          <w:sz w:val="24"/>
-        </w:rPr>
-        <w:t>g</w:t>
-      </w:r>
-      <w:proofErr w:type="spellEnd"/>
-      <w:r>
-        <w:rPr>
-          <w:sz w:val="24"/>
-        </w:rPr>
-        <w:t>:</w:t>
-      </w:r>
-      <w:r>
-        <w:rPr>
-          <w:sz w:val="24"/>
-        </w:rPr>
-        <w:t xml:space="preserve"> </w:t>
-      </w:r>
-      <w:r>
-        <w:rPr>
-          <w:sz w:val="24"/>
-        </w:rPr>
-        <w:t>I would say our communication. We mostly communicated via text messages and that way we were able to make progress simultaneously.</w:t>
-      </w:r>
-    </w:p>
-    <w:p>
-      <w:pPr>
-        <w:pStyle w:val="ListParagraph"/>
-        <w:ind w:left="1440"/>
-        <w:rPr>
-          <w:sz w:val="24"/>
-        </w:rPr>
-      </w:pPr>
-      <w:r>
-        <w:rPr>
-          <w:sz w:val="24"/>
-        </w:rPr>
-        <w:t>Akira:</w:t>
-      </w:r>
-      <w:r>
-        <w:rPr>
-          <w:sz w:val="24"/>
-        </w:rPr>
-        <w:t xml:space="preserve"> </w:t>
-      </w:r>
-      <w:r>
-        <w:rPr>
-          <w:sz w:val="24"/>
-        </w:rPr>
-        <w:t>Everyone did their part and</w:t>
-      </w:r>
-      <w:r>
-        <w:rPr>
-          <w:sz w:val="24"/>
-        </w:rPr>
-        <w:t xml:space="preserve"> we </w:t>
-      </w:r>
-      <w:r>
-        <w:rPr>
-          <w:sz w:val="24"/>
-        </w:rPr>
-        <w:t>made tremendous progress on adding more operations and refining the calculator’s innerworkings.</w:t>
-      </w:r>
-    </w:p>
-    <w:p>
-      <w:pPr>
-        <w:pStyle w:val="ListParagraph"/>
-        <w:numPr>
-          <w:ilvl w:val="0"/>
-          <w:numId w:val="1"/>
-        </w:numPr>
-        <w:rPr>
-          <w:sz w:val="24"/>
-        </w:rPr>
-      </w:pPr>
-      <w:r>
-        <w:rPr>
-          <w:sz w:val="24"/>
-        </w:rPr>
-        <w:t>What could have gone better?</w:t>
-      </w:r>
-    </w:p>
-    <w:p>
-      <w:pPr>
-        <w:pStyle w:val="ListParagraph"/>
-        <w:ind w:left="1440"/>
-        <w:rPr>
-          <w:sz w:val="24"/>
-        </w:rPr>
-      </w:pPr>
-      <w:r>
-        <w:rPr>
-          <w:sz w:val="24"/>
-        </w:rPr>
-        <w:lastRenderedPageBreak/>
-        <w:t xml:space="preserve">Kyle: </w:t>
-      </w:r>
-      <w:r>
-        <w:rPr>
-          <w:sz w:val="24"/>
-        </w:rPr>
-        <w:t>Once again, it would have been good to allow more time to complete my user stories sooner rather than later.</w:t>
-      </w:r>
-    </w:p>
-    <w:p>
-      <w:pPr>
-        <w:pStyle w:val="ListParagraph"/>
-        <w:ind w:firstLine="720"/>
-        <w:rPr>
-          <w:sz w:val="24"/>
-        </w:rPr>
-      </w:pPr>
-      <w:r>
-        <w:rPr>
-          <w:sz w:val="24"/>
-        </w:rPr>
-        <w:t>Samuel:</w:t>
-      </w:r>
-      <w:r>
-        <w:rPr>
-          <w:sz w:val="24"/>
-        </w:rPr>
-        <w:t xml:space="preserve"> It would have been nice to have had a finished product by this point, but we didn’t have enough done for it to work.</w:t>
-      </w:r>
-    </w:p>
-    <w:p>
-      <w:pPr>
-        <w:pStyle w:val="ListParagraph"/>
-        <w:ind w:firstLine="720"/>
-        <w:rPr>
-          <w:sz w:val="24"/>
-        </w:rPr>
-      </w:pPr>
-      <w:proofErr w:type="spellStart"/>
-      <w:r>
-        <w:rPr>
-          <w:sz w:val="24"/>
-        </w:rPr>
-        <w:t>Jeon</w:t>
-      </w:r>
-      <w:r>
-        <w:rPr>
-          <w:sz w:val="24"/>
-        </w:rPr>
-        <w:t>g</w:t>
-      </w:r>
-      <w:proofErr w:type="spellEnd"/>
-      <w:r>
-        <w:rPr>
-          <w:sz w:val="24"/>
-        </w:rPr>
-        <w:t>:</w:t>
-      </w:r>
-      <w:r>
-        <w:rPr>
-          <w:sz w:val="24"/>
-        </w:rPr>
-        <w:t xml:space="preserve"> Our time management. I think we could have completed our project a bit sooner. </w:t>
-      </w:r>
-    </w:p>
-    <w:p>
-      <w:pPr>
-        <w:pStyle w:val="ListParagraph"/>
-        <w:ind w:firstLine="720"/>
-        <w:rPr>
-          <w:sz w:val="24"/>
-        </w:rPr>
-      </w:pPr>
-      <w:r>
-        <w:rPr>
-          <w:sz w:val="24"/>
-        </w:rPr>
-        <w:t>Akira:</w:t>
-      </w:r>
-      <w:r>
-        <w:rPr>
-          <w:sz w:val="24"/>
-        </w:rPr>
-        <w:t xml:space="preserve"> </w:t>
-      </w:r>
-      <w:r>
-        <w:rPr>
-          <w:sz w:val="24"/>
-        </w:rPr>
-        <w:t xml:space="preserve">I was having some problems with Git and I had no idea why. </w:t>
-      </w:r>
-      <w:r>
-        <w:rPr>
-          <w:sz w:val="24"/>
-          <w:szCs w:val="24"/>
-        </w:rPr>
-        <w:t>For some reason, Git merged some of my branches to and from the repository when I was actually trying to merge them locally on my hard drive</w:t>
-      </w:r>
-      <w:r>
-        <w:rPr>
-          <w:sz w:val="24"/>
-          <w:szCs w:val="24"/>
-        </w:rPr>
-        <w:t>.</w:t>
-      </w:r>
-    </w:p>
-    <w:p>
-      <w:pPr>
-        <w:pStyle w:val="ListParagraph"/>
-        <w:numPr>
-          <w:ilvl w:val="0"/>
-          <w:numId w:val="1"/>
-        </w:numPr>
-        <w:rPr>
-          <w:sz w:val="24"/>
-        </w:rPr>
-      </w:pPr>
-      <w:r>
-        <w:rPr>
-          <w:sz w:val="24"/>
-        </w:rPr>
-        <w:t>What do we want to try next?</w:t>
-      </w:r>
-    </w:p>
-    <w:p>
-      <w:pPr>
-        <w:pStyle w:val="ListParagraph"/>
-        <w:ind w:left="1440"/>
-        <w:rPr>
-          <w:sz w:val="24"/>
-        </w:rPr>
-      </w:pPr>
-      <w:r>
-        <w:rPr>
-          <w:sz w:val="24"/>
-        </w:rPr>
-        <w:t>Bug fixes, final touches, creating a finished product</w:t>
-      </w:r>
-    </w:p>
-    <w:p>
-      <w:pPr>
-        <w:rPr>
-          <w:sz w:val="24"/>
-        </w:rPr>
-      </w:pPr>
-    </w:p>
-    <w:p>
-      <w:pPr>
-        <w:pStyle w:val="ListParagraph"/>
-        <w:numPr>
-          <w:ilvl w:val="0"/>
-          <w:numId w:val="2"/>
-        </w:numPr>
-        <w:rPr>
-          <w:sz w:val="24"/>
-        </w:rPr>
-      </w:pPr>
-      <w:r>
-        <w:rPr>
+        <w:rPr>
+          <w:b/>
+          <w:bCs/>
+          <w:sz w:val="24"/>
+        </w:rPr>
+      </w:pPr>
+      <w:r>
+        <w:rPr>
+          <w:b/>
+          <w:bCs/>
           <w:sz w:val="24"/>
         </w:rPr>
         <w:t>What was your team’s velocity for each sprint?</w:t>
@@ -1198,7 +1279,13 @@
               <w:rPr>
                 <w:sz w:val="24"/>
               </w:rPr>
-              <w:t>3 days</w:t>
+              <w:t>4</w:t>
+            </w:r>
+            <w:r>
+              <w:rPr>
+                <w:sz w:val="24"/>
+              </w:rPr>
+              <w:t xml:space="preserve"> days</w:t>
             </w:r>
           </w:p>
         </w:tc>
@@ -1216,7 +1303,19 @@
               <w:rPr>
                 <w:sz w:val="24"/>
               </w:rPr>
-              <w:t>11/12</w:t>
+              <w:t>1</w:t>
+            </w:r>
+            <w:r>
+              <w:rPr>
+                <w:sz w:val="24"/>
+              </w:rPr>
+              <w:t>2</w:t>
+            </w:r>
+            <w:r>
+              <w:rPr>
+                <w:sz w:val="24"/>
+              </w:rPr>
+              <w:t>/12</w:t>
             </w:r>
           </w:p>
         </w:tc>
@@ -1234,7 +1333,15 @@
               <w:rPr>
                 <w:sz w:val="24"/>
               </w:rPr>
-              <w:t>3.67</w:t>
+              <w:t>3</w:t>
+            </w:r>
+            <w:bookmarkStart w:id="0" w:name="_GoBack"/>
+            <w:bookmarkEnd w:id="0"/>
+            <w:r>
+              <w:rPr>
+                <w:sz w:val="24"/>
+              </w:rPr>
+              <w:t>.00</w:t>
             </w:r>
           </w:p>
         </w:tc>
@@ -1254,9 +1361,15 @@
           <w:ilvl w:val="0"/>
           <w:numId w:val="2"/>
         </w:numPr>
-      </w:pPr>
-      <w:r>
-        <w:rPr>
+        <w:rPr>
+          <w:b/>
+          <w:bCs/>
+        </w:rPr>
+      </w:pPr>
+      <w:r>
+        <w:rPr>
+          <w:b/>
+          <w:bCs/>
           <w:noProof/>
         </w:rPr>
         <w:drawing>
@@ -1331,31 +1444,57 @@
         </w:drawing>
       </w:r>
       <w:r>
-        <w:t xml:space="preserve">Create a sprint burn down chart. (hint </w:t>
-      </w:r>
-      <w:r>
-        <w:t xml:space="preserve">does </w:t>
-      </w:r>
-      <w:proofErr w:type="spellStart"/>
-      <w:r>
-        <w:t>ZenHub</w:t>
-      </w:r>
-      <w:proofErr w:type="spellEnd"/>
-      <w:r>
-        <w:t xml:space="preserve"> </w:t>
-      </w:r>
-      <w:r>
-        <w:t>create one for you?</w:t>
-      </w:r>
-      <w:r>
-        <w:t>)</w:t>
+        <w:rPr>
+          <w:b/>
+          <w:bCs/>
+        </w:rPr>
+        <w:t>Sprint B</w:t>
+      </w:r>
+      <w:r>
+        <w:rPr>
+          <w:b/>
+          <w:bCs/>
+        </w:rPr>
+        <w:t xml:space="preserve">urn </w:t>
+      </w:r>
+      <w:r>
+        <w:rPr>
+          <w:b/>
+          <w:bCs/>
+        </w:rPr>
+        <w:t>D</w:t>
+      </w:r>
+      <w:r>
+        <w:rPr>
+          <w:b/>
+          <w:bCs/>
+        </w:rPr>
+        <w:t xml:space="preserve">own </w:t>
+      </w:r>
+      <w:r>
+        <w:rPr>
+          <w:b/>
+          <w:bCs/>
+        </w:rPr>
+        <w:t>C</w:t>
+      </w:r>
+      <w:r>
+        <w:rPr>
+          <w:b/>
+          <w:bCs/>
+        </w:rPr>
+        <w:t>hart</w:t>
+      </w:r>
+      <w:r>
+        <w:rPr>
+          <w:b/>
+          <w:bCs/>
+        </w:rPr>
+        <w:t xml:space="preserve"> For Second Sprint</w:t>
       </w:r>
     </w:p>
     <w:p/>
-    <w:p>
-      <w:bookmarkStart w:id="0" w:name="_GoBack"/>
-      <w:bookmarkEnd w:id="0"/>
-    </w:p>
+    <w:p/>
     <w:sectPr>
       <w:headerReference w:type="default" r:id="rId8"/>
       <w:pgSz w:w="12240" w:h="15840"/>
@@ -1430,15 +1569,7 @@
     </w:r>
     <w:proofErr w:type="spellEnd"/>
     <w:r>
-      <w:t xml:space="preserve">-Hyun Boo, Akira </w:t>
-    </w:r>
-    <w:proofErr w:type="spellStart"/>
-    <w:r>
-      <w:t>Enderle</w:t>
-    </w:r>
-    <w:proofErr w:type="spellEnd"/>
-    <w:r>
-      <w:t xml:space="preserve">, </w:t>
+      <w:t xml:space="preserve">-Hyun Boo, Akira Enderle, </w:t>
     </w:r>
     <w:r>
       <w:t xml:space="preserve">Kyle Epperson, Samuel </w:t>

</xml_diff>